<commit_message>
Prace na zaverecne zprave.
</commit_message>
<xml_diff>
--- a/docs/PTV_SeminarniPrace.docx
+++ b/docs/PTV_SeminarniPrace.docx
@@ -479,7 +479,7 @@
           <w:sz w:val="28"/>
           <w:szCs w:val="28"/>
         </w:rPr>
-        <w:t>13. 12. 2023</w:t>
+        <w:t>14. 12. 2023</w:t>
       </w:r>
       <w:r>
         <w:rPr>
@@ -493,6 +493,13 @@
     <w:bookmarkStart w:id="0" w:name="_Toc153290945" w:displacedByCustomXml="next"/>
     <w:sdt>
       <w:sdtPr>
+        <w:rPr>
+          <w:rFonts w:asciiTheme="minorHAnsi" w:eastAsiaTheme="minorHAnsi" w:hAnsiTheme="minorHAnsi" w:cstheme="minorBidi"/>
+          <w:color w:val="auto"/>
+          <w:sz w:val="22"/>
+          <w:szCs w:val="22"/>
+          <w:lang w:eastAsia="en-US"/>
+        </w:rPr>
         <w:id w:val="1893382817"/>
         <w:docPartObj>
           <w:docPartGallery w:val="Table of Contents"/>
@@ -501,13 +508,8 @@
       </w:sdtPr>
       <w:sdtEndPr>
         <w:rPr>
-          <w:rFonts w:asciiTheme="minorHAnsi" w:eastAsiaTheme="minorHAnsi" w:hAnsiTheme="minorHAnsi" w:cstheme="minorBidi"/>
           <w:b/>
           <w:bCs/>
-          <w:color w:val="auto"/>
-          <w:sz w:val="22"/>
-          <w:szCs w:val="22"/>
-          <w:lang w:eastAsia="en-US"/>
         </w:rPr>
       </w:sdtEndPr>
       <w:sdtContent>
@@ -558,7 +560,7 @@
           <w:r>
             <w:fldChar w:fldCharType="separate"/>
           </w:r>
-          <w:hyperlink w:anchor="_Toc153393579" w:history="1">
+          <w:hyperlink w:anchor="_Toc153475766" w:history="1">
             <w:r>
               <w:rPr>
                 <w:rStyle w:val="Hypertextovodkaz"/>
@@ -603,7 +605,7 @@
                 <w:noProof/>
                 <w:webHidden/>
               </w:rPr>
-              <w:instrText xml:space="preserve"> PAGEREF _Toc153393579 \h </w:instrText>
+              <w:instrText xml:space="preserve"> PAGEREF _Toc153475766 \h </w:instrText>
             </w:r>
             <w:r>
               <w:rPr>
@@ -650,7 +652,7 @@
               <w14:ligatures w14:val="standardContextual"/>
             </w:rPr>
           </w:pPr>
-          <w:hyperlink w:anchor="_Toc153393580" w:history="1">
+          <w:hyperlink w:anchor="_Toc153475767" w:history="1">
             <w:r>
               <w:rPr>
                 <w:rStyle w:val="Hypertextovodkaz"/>
@@ -695,7 +697,7 @@
                 <w:noProof/>
                 <w:webHidden/>
               </w:rPr>
-              <w:instrText xml:space="preserve"> PAGEREF _Toc153393580 \h </w:instrText>
+              <w:instrText xml:space="preserve"> PAGEREF _Toc153475767 \h </w:instrText>
             </w:r>
             <w:r>
               <w:rPr>
@@ -741,7 +743,7 @@
               <w14:ligatures w14:val="standardContextual"/>
             </w:rPr>
           </w:pPr>
-          <w:hyperlink w:anchor="_Toc153393581" w:history="1">
+          <w:hyperlink w:anchor="_Toc153475768" w:history="1">
             <w:r>
               <w:rPr>
                 <w:rStyle w:val="Hypertextovodkaz"/>
@@ -785,7 +787,7 @@
                 <w:noProof/>
                 <w:webHidden/>
               </w:rPr>
-              <w:instrText xml:space="preserve"> PAGEREF _Toc153393581 \h </w:instrText>
+              <w:instrText xml:space="preserve"> PAGEREF _Toc153475768 \h </w:instrText>
             </w:r>
             <w:r>
               <w:rPr>
@@ -831,7 +833,7 @@
               <w14:ligatures w14:val="standardContextual"/>
             </w:rPr>
           </w:pPr>
-          <w:hyperlink w:anchor="_Toc153393582" w:history="1">
+          <w:hyperlink w:anchor="_Toc153475769" w:history="1">
             <w:r>
               <w:rPr>
                 <w:rStyle w:val="Hypertextovodkaz"/>
@@ -875,7 +877,7 @@
                 <w:noProof/>
                 <w:webHidden/>
               </w:rPr>
-              <w:instrText xml:space="preserve"> PAGEREF _Toc153393582 \h </w:instrText>
+              <w:instrText xml:space="preserve"> PAGEREF _Toc153475769 \h </w:instrText>
             </w:r>
             <w:r>
               <w:rPr>
@@ -922,7 +924,7 @@
               <w14:ligatures w14:val="standardContextual"/>
             </w:rPr>
           </w:pPr>
-          <w:hyperlink w:anchor="_Toc153393583" w:history="1">
+          <w:hyperlink w:anchor="_Toc153475770" w:history="1">
             <w:r>
               <w:rPr>
                 <w:rStyle w:val="Hypertextovodkaz"/>
@@ -967,7 +969,7 @@
                 <w:noProof/>
                 <w:webHidden/>
               </w:rPr>
-              <w:instrText xml:space="preserve"> PAGEREF _Toc153393583 \h </w:instrText>
+              <w:instrText xml:space="preserve"> PAGEREF _Toc153475770 \h </w:instrText>
             </w:r>
             <w:r>
               <w:rPr>
@@ -1013,7 +1015,7 @@
               <w14:ligatures w14:val="standardContextual"/>
             </w:rPr>
           </w:pPr>
-          <w:hyperlink w:anchor="_Toc153393584" w:history="1">
+          <w:hyperlink w:anchor="_Toc153475771" w:history="1">
             <w:r>
               <w:rPr>
                 <w:rStyle w:val="Hypertextovodkaz"/>
@@ -1057,7 +1059,7 @@
                 <w:noProof/>
                 <w:webHidden/>
               </w:rPr>
-              <w:instrText xml:space="preserve"> PAGEREF _Toc153393584 \h </w:instrText>
+              <w:instrText xml:space="preserve"> PAGEREF _Toc153475771 \h </w:instrText>
             </w:r>
             <w:r>
               <w:rPr>
@@ -1103,7 +1105,7 @@
               <w14:ligatures w14:val="standardContextual"/>
             </w:rPr>
           </w:pPr>
-          <w:hyperlink w:anchor="_Toc153393585" w:history="1">
+          <w:hyperlink w:anchor="_Toc153475772" w:history="1">
             <w:r>
               <w:rPr>
                 <w:rStyle w:val="Hypertextovodkaz"/>
@@ -1147,7 +1149,7 @@
                 <w:noProof/>
                 <w:webHidden/>
               </w:rPr>
-              <w:instrText xml:space="preserve"> PAGEREF _Toc153393585 \h </w:instrText>
+              <w:instrText xml:space="preserve"> PAGEREF _Toc153475772 \h </w:instrText>
             </w:r>
             <w:r>
               <w:rPr>
@@ -1194,7 +1196,7 @@
               <w14:ligatures w14:val="standardContextual"/>
             </w:rPr>
           </w:pPr>
-          <w:hyperlink w:anchor="_Toc153393586" w:history="1">
+          <w:hyperlink w:anchor="_Toc153475773" w:history="1">
             <w:r>
               <w:rPr>
                 <w:rStyle w:val="Hypertextovodkaz"/>
@@ -1239,7 +1241,7 @@
                 <w:noProof/>
                 <w:webHidden/>
               </w:rPr>
-              <w:instrText xml:space="preserve"> PAGEREF _Toc153393586 \h </w:instrText>
+              <w:instrText xml:space="preserve"> PAGEREF _Toc153475773 \h </w:instrText>
             </w:r>
             <w:r>
               <w:rPr>
@@ -1285,7 +1287,7 @@
               <w14:ligatures w14:val="standardContextual"/>
             </w:rPr>
           </w:pPr>
-          <w:hyperlink w:anchor="_Toc153393587" w:history="1">
+          <w:hyperlink w:anchor="_Toc153475774" w:history="1">
             <w:r>
               <w:rPr>
                 <w:rStyle w:val="Hypertextovodkaz"/>
@@ -1329,7 +1331,7 @@
                 <w:noProof/>
                 <w:webHidden/>
               </w:rPr>
-              <w:instrText xml:space="preserve"> PAGEREF _Toc153393587 \h </w:instrText>
+              <w:instrText xml:space="preserve"> PAGEREF _Toc153475774 \h </w:instrText>
             </w:r>
             <w:r>
               <w:rPr>
@@ -1375,7 +1377,7 @@
               <w14:ligatures w14:val="standardContextual"/>
             </w:rPr>
           </w:pPr>
-          <w:hyperlink w:anchor="_Toc153393588" w:history="1">
+          <w:hyperlink w:anchor="_Toc153475775" w:history="1">
             <w:r>
               <w:rPr>
                 <w:rStyle w:val="Hypertextovodkaz"/>
@@ -1419,7 +1421,7 @@
                 <w:noProof/>
                 <w:webHidden/>
               </w:rPr>
-              <w:instrText xml:space="preserve"> PAGEREF _Toc153393588 \h </w:instrText>
+              <w:instrText xml:space="preserve"> PAGEREF _Toc153475775 \h </w:instrText>
             </w:r>
             <w:r>
               <w:rPr>
@@ -1465,7 +1467,7 @@
               <w14:ligatures w14:val="standardContextual"/>
             </w:rPr>
           </w:pPr>
-          <w:hyperlink w:anchor="_Toc153393589" w:history="1">
+          <w:hyperlink w:anchor="_Toc153475776" w:history="1">
             <w:r>
               <w:rPr>
                 <w:rStyle w:val="Hypertextovodkaz"/>
@@ -1509,7 +1511,7 @@
                 <w:noProof/>
                 <w:webHidden/>
               </w:rPr>
-              <w:instrText xml:space="preserve"> PAGEREF _Toc153393589 \h </w:instrText>
+              <w:instrText xml:space="preserve"> PAGEREF _Toc153475776 \h </w:instrText>
             </w:r>
             <w:r>
               <w:rPr>
@@ -1555,7 +1557,7 @@
               <w14:ligatures w14:val="standardContextual"/>
             </w:rPr>
           </w:pPr>
-          <w:hyperlink w:anchor="_Toc153393590" w:history="1">
+          <w:hyperlink w:anchor="_Toc153475777" w:history="1">
             <w:r>
               <w:rPr>
                 <w:rStyle w:val="Hypertextovodkaz"/>
@@ -1599,7 +1601,7 @@
                 <w:noProof/>
                 <w:webHidden/>
               </w:rPr>
-              <w:instrText xml:space="preserve"> PAGEREF _Toc153393590 \h </w:instrText>
+              <w:instrText xml:space="preserve"> PAGEREF _Toc153475777 \h </w:instrText>
             </w:r>
             <w:r>
               <w:rPr>
@@ -1646,7 +1648,7 @@
               <w14:ligatures w14:val="standardContextual"/>
             </w:rPr>
           </w:pPr>
-          <w:hyperlink w:anchor="_Toc153393591" w:history="1">
+          <w:hyperlink w:anchor="_Toc153475778" w:history="1">
             <w:r>
               <w:rPr>
                 <w:rStyle w:val="Hypertextovodkaz"/>
@@ -1691,7 +1693,7 @@
                 <w:noProof/>
                 <w:webHidden/>
               </w:rPr>
-              <w:instrText xml:space="preserve"> PAGEREF _Toc153393591 \h </w:instrText>
+              <w:instrText xml:space="preserve"> PAGEREF _Toc153475778 \h </w:instrText>
             </w:r>
             <w:r>
               <w:rPr>
@@ -1737,7 +1739,7 @@
               <w14:ligatures w14:val="standardContextual"/>
             </w:rPr>
           </w:pPr>
-          <w:hyperlink w:anchor="_Toc153393592" w:history="1">
+          <w:hyperlink w:anchor="_Toc153475779" w:history="1">
             <w:r>
               <w:rPr>
                 <w:rStyle w:val="Hypertextovodkaz"/>
@@ -1764,7 +1766,7 @@
                 <w:noProof/>
                 <w:webHidden/>
               </w:rPr>
-              <w:instrText xml:space="preserve"> PAGEREF _Toc153393592 \h </w:instrText>
+              <w:instrText xml:space="preserve"> PAGEREF _Toc153475779 \h </w:instrText>
             </w:r>
             <w:r>
               <w:rPr>
@@ -1784,7 +1786,7 @@
                 <w:noProof/>
                 <w:webHidden/>
               </w:rPr>
-              <w:t>8</w:t>
+              <w:t>9</w:t>
             </w:r>
             <w:r>
               <w:rPr>
@@ -1810,7 +1812,7 @@
               <w14:ligatures w14:val="standardContextual"/>
             </w:rPr>
           </w:pPr>
-          <w:hyperlink w:anchor="_Toc153393593" w:history="1">
+          <w:hyperlink w:anchor="_Toc153475780" w:history="1">
             <w:r>
               <w:rPr>
                 <w:rStyle w:val="Hypertextovodkaz"/>
@@ -1837,7 +1839,7 @@
                 <w:noProof/>
                 <w:webHidden/>
               </w:rPr>
-              <w:instrText xml:space="preserve"> PAGEREF _Toc153393593 \h </w:instrText>
+              <w:instrText xml:space="preserve"> PAGEREF _Toc153475780 \h </w:instrText>
             </w:r>
             <w:r>
               <w:rPr>
@@ -1857,7 +1859,7 @@
                 <w:noProof/>
                 <w:webHidden/>
               </w:rPr>
-              <w:t>9</w:t>
+              <w:t>10</w:t>
             </w:r>
             <w:r>
               <w:rPr>
@@ -1899,7 +1901,7 @@
         <w:pStyle w:val="Nadpis1"/>
         <w:jc w:val="left"/>
       </w:pPr>
-      <w:bookmarkStart w:id="1" w:name="_Toc153393579"/>
+      <w:bookmarkStart w:id="1" w:name="_Toc153475766"/>
       <w:r>
         <w:lastRenderedPageBreak/>
         <w:t>EKG signál – Úvod</w:t>
@@ -1920,7 +1922,13 @@
         <w:jc w:val="left"/>
       </w:pPr>
       <w:r>
-        <w:t>Srdce generuje elektrické impulsy. EKG zachycuje tyto elektrické signály a zaznamenává je ve formě grafu, který ukazuje různé fáze srdečního cyklu.</w:t>
+        <w:t>Srdce generuje elektrické impulsy. EKG zachycuje tyto elektrické signály a zaznamenává je ve formě</w:t>
+      </w:r>
+      <w:r>
+        <w:br/>
+      </w:r>
+      <w:r>
+        <w:t>grafu, který ukazuje různé fáze srdečního cyklu.</w:t>
       </w:r>
     </w:p>
     <w:p>
@@ -1928,7 +1936,13 @@
         <w:jc w:val="left"/>
       </w:pPr>
       <w:r>
-        <w:t xml:space="preserve">Graf EKG se skládá z vln, které reprezentují různé části srdečního cyklu. Typický EKG zobrazuje vlny P, Q, R, S a T. </w:t>
+        <w:t xml:space="preserve">Graf EKG se skládá z vln, které reprezentují různé části srdečního cyklu. Typický EKG </w:t>
+      </w:r>
+      <w:r>
+        <w:t>obsahuje</w:t>
+      </w:r>
+      <w:r>
+        <w:t xml:space="preserve"> vlny P, Q, R, S a T. </w:t>
       </w:r>
     </w:p>
     <w:p>
@@ -1966,11 +1980,6 @@
         <w:jc w:val="left"/>
       </w:pPr>
       <w:r>
-        <w:rPr>
-          <w:b/>
-          <w:bCs/>
-          <w:u w:val="single"/>
-        </w:rPr>
         <w:t>QRS</w:t>
       </w:r>
       <w:r>
@@ -1980,10 +1989,6 @@
         <w:t xml:space="preserve"> Jako </w:t>
       </w:r>
       <w:r>
-        <w:rPr>
-          <w:b/>
-          <w:bCs/>
-        </w:rPr>
         <w:t>QRS</w:t>
       </w:r>
       <w:r>
@@ -2068,7 +2073,7 @@
           <w:noProof/>
         </w:rPr>
         <w:drawing>
-          <wp:inline distT="0" distB="0" distL="0" distR="0" wp14:anchorId="3AC2DA4E" wp14:editId="7FFB6692">
+          <wp:inline distT="0" distB="0" distL="0" distR="0" wp14:anchorId="3AC2DA4E" wp14:editId="5E3CAF8B">
             <wp:extent cx="3218688" cy="3244588"/>
             <wp:effectExtent l="0" t="0" r="1270" b="0"/>
             <wp:docPr id="1046130865" name="Obrázek 4" descr="Obsah obrázku text, diagram, řada/pruh, Vykreslený graf&#10;&#10;Popis byl vytvořen automaticky"/>
@@ -2122,22 +2127,74 @@
         <w:t>Obr. 1: QRS komplex</w:t>
       </w:r>
       <w:r>
+        <w:rPr>
+          <w:b/>
+          <w:bCs/>
+          <w:sz w:val="20"/>
+          <w:szCs w:val="20"/>
+        </w:rPr>
+        <w:br/>
+      </w:r>
+      <w:r>
+        <w:rPr>
+          <w:i/>
+          <w:iCs/>
+          <w:sz w:val="20"/>
+          <w:szCs w:val="20"/>
+        </w:rPr>
+        <w:t>(</w:t>
+      </w:r>
+      <w:r>
+        <w:rPr>
+          <w:i/>
+          <w:iCs/>
+          <w:sz w:val="20"/>
+          <w:szCs w:val="20"/>
+        </w:rPr>
+        <w:t>https://www.wikiskripta.eu/w/</w:t>
+      </w:r>
+      <w:proofErr w:type="spellStart"/>
+      <w:r>
+        <w:rPr>
+          <w:i/>
+          <w:iCs/>
+          <w:sz w:val="20"/>
+          <w:szCs w:val="20"/>
+        </w:rPr>
+        <w:t>Popis_EKG</w:t>
+      </w:r>
+      <w:proofErr w:type="spellEnd"/>
+      <w:r>
+        <w:rPr>
+          <w:i/>
+          <w:iCs/>
+          <w:sz w:val="20"/>
+          <w:szCs w:val="20"/>
+        </w:rPr>
+        <w:t>)</w:t>
+      </w:r>
+      <w:r>
+        <w:rPr>
+          <w:b/>
+          <w:bCs/>
+          <w:sz w:val="20"/>
+          <w:szCs w:val="20"/>
+        </w:rPr>
+        <w:br/>
+      </w:r>
+      <w:r>
         <w:br w:type="page"/>
       </w:r>
     </w:p>
     <w:p>
       <w:pPr>
-        <w:jc w:val="left"/>
-      </w:pPr>
-    </w:p>
-    <w:p>
-      <w:pPr>
         <w:pStyle w:val="Nadpis1"/>
         <w:jc w:val="left"/>
       </w:pPr>
       <w:bookmarkStart w:id="2" w:name="_Toc153290946"/>
-      <w:bookmarkStart w:id="3" w:name="_Toc153393580"/>
-      <w:r>
+      <w:bookmarkStart w:id="3" w:name="_Toc153475767"/>
+      <w:r>
+        <w:lastRenderedPageBreak/>
         <w:t>Detekce QRS komplexu</w:t>
       </w:r>
       <w:bookmarkEnd w:id="2"/>
@@ -2148,7 +2205,7 @@
         <w:pStyle w:val="Nadpis2"/>
         <w:jc w:val="left"/>
       </w:pPr>
-      <w:bookmarkStart w:id="4" w:name="_Toc153393581"/>
+      <w:bookmarkStart w:id="4" w:name="_Toc153475768"/>
       <w:r>
         <w:t>Prahové metody</w:t>
       </w:r>
@@ -2168,7 +2225,7 @@
         <w:pStyle w:val="Nadpis2"/>
         <w:jc w:val="left"/>
       </w:pPr>
-      <w:bookmarkStart w:id="5" w:name="_Toc153393582"/>
+      <w:bookmarkStart w:id="5" w:name="_Toc153475769"/>
       <w:r>
         <w:t>Metody založené na filtraci</w:t>
       </w:r>
@@ -2266,7 +2323,7 @@
         </w:rPr>
       </w:pPr>
       <w:bookmarkStart w:id="6" w:name="_Toc153290947"/>
-      <w:bookmarkStart w:id="7" w:name="_Toc153393583"/>
+      <w:bookmarkStart w:id="7" w:name="_Toc153475770"/>
       <w:r>
         <w:t>KES (Komorová extrasystola)</w:t>
       </w:r>
@@ -2364,6 +2421,73 @@
         </w:rPr>
         <w:t>Obr. 2: KES</w:t>
       </w:r>
+      <w:r>
+        <w:rPr>
+          <w:b/>
+          <w:bCs/>
+          <w:sz w:val="20"/>
+          <w:szCs w:val="20"/>
+        </w:rPr>
+        <w:br/>
+      </w:r>
+      <w:r>
+        <w:rPr>
+          <w:i/>
+          <w:iCs/>
+          <w:sz w:val="20"/>
+          <w:szCs w:val="20"/>
+        </w:rPr>
+        <w:t>(</w:t>
+      </w:r>
+      <w:r>
+        <w:rPr>
+          <w:i/>
+          <w:iCs/>
+          <w:sz w:val="20"/>
+          <w:szCs w:val="20"/>
+        </w:rPr>
+        <w:t>https://www.stefajir.cz/</w:t>
+      </w:r>
+      <w:proofErr w:type="spellStart"/>
+      <w:r>
+        <w:rPr>
+          <w:i/>
+          <w:iCs/>
+          <w:sz w:val="20"/>
+          <w:szCs w:val="20"/>
+        </w:rPr>
+        <w:t>komorova</w:t>
+      </w:r>
+      <w:proofErr w:type="spellEnd"/>
+      <w:r>
+        <w:rPr>
+          <w:i/>
+          <w:iCs/>
+          <w:sz w:val="20"/>
+          <w:szCs w:val="20"/>
+        </w:rPr>
+        <w:t>-extrasystola-</w:t>
+      </w:r>
+      <w:proofErr w:type="spellStart"/>
+      <w:r>
+        <w:rPr>
+          <w:i/>
+          <w:iCs/>
+          <w:sz w:val="20"/>
+          <w:szCs w:val="20"/>
+        </w:rPr>
+        <w:t>ekg</w:t>
+      </w:r>
+      <w:proofErr w:type="spellEnd"/>
+      <w:r>
+        <w:rPr>
+          <w:i/>
+          <w:iCs/>
+          <w:sz w:val="20"/>
+          <w:szCs w:val="20"/>
+        </w:rPr>
+        <w:t>)</w:t>
+      </w:r>
     </w:p>
     <w:p>
       <w:pPr>
@@ -2385,7 +2509,7 @@
         <w:pStyle w:val="Nadpis2"/>
         <w:jc w:val="left"/>
       </w:pPr>
-      <w:bookmarkStart w:id="8" w:name="_Toc153393584"/>
+      <w:bookmarkStart w:id="8" w:name="_Toc153475771"/>
       <w:r>
         <w:t>Jednorázová komorová extrasystola</w:t>
       </w:r>
@@ -2429,7 +2553,7 @@
         <w:pStyle w:val="Nadpis2"/>
         <w:jc w:val="left"/>
       </w:pPr>
-      <w:bookmarkStart w:id="9" w:name="_Toc153393585"/>
+      <w:bookmarkStart w:id="9" w:name="_Toc153475772"/>
       <w:r>
         <w:lastRenderedPageBreak/>
         <w:t>Opakující se komorové extrasystoly</w:t>
@@ -2465,12 +2589,12 @@
         <w:pStyle w:val="Nadpis1"/>
         <w:jc w:val="left"/>
       </w:pPr>
-      <w:bookmarkStart w:id="10" w:name="_Toc60053869"/>
-      <w:bookmarkStart w:id="11" w:name="_Toc153393586"/>
+      <w:bookmarkStart w:id="10" w:name="_Toc153475773"/>
+      <w:bookmarkStart w:id="11" w:name="_Toc60053869"/>
       <w:r>
         <w:t>Popis realizovaná metody detekce QRS komplexů</w:t>
       </w:r>
-      <w:bookmarkEnd w:id="11"/>
+      <w:bookmarkEnd w:id="10"/>
     </w:p>
     <w:p>
       <w:pPr>
@@ -2517,6 +2641,9 @@
         <w:t>99,7 %</w:t>
       </w:r>
       <w:r>
+        <w:t xml:space="preserve"> (B.-U. KÖHLER a kol., 2003, str. 138)</w:t>
+      </w:r>
+      <w:r>
         <w:t>. Metoda je založ</w:t>
       </w:r>
       <w:r>
@@ -2575,7 +2702,7 @@
       <w:pPr>
         <w:pStyle w:val="Nadpis2"/>
       </w:pPr>
-      <w:bookmarkStart w:id="12" w:name="_Toc153393587"/>
+      <w:bookmarkStart w:id="12" w:name="_Toc153475774"/>
       <w:r>
         <w:t>Filtrace signálu</w:t>
       </w:r>
@@ -2644,16 +2771,46 @@
         <w:t> </w:t>
       </w:r>
       <w:r>
-        <w:t>Hz.</w:t>
+        <w:t>Hz</w:t>
       </w:r>
       <w:r>
         <w:t xml:space="preserve"> </w:t>
       </w:r>
       <w:r>
+        <w:t>(B.-U. KÖHLER a kol., 2003, str. 1</w:t>
+      </w:r>
+      <w:r>
+        <w:t>40</w:t>
+      </w:r>
+      <w:r>
+        <w:t>)</w:t>
+      </w:r>
+      <w:r>
+        <w:t>.</w:t>
+      </w:r>
+      <w:r>
         <w:t xml:space="preserve"> </w:t>
       </w:r>
       <w:r>
-        <w:t>Je důležité použít filtr s lineární fázovou odezvou namísto filtru s nelineární fázovou odezvou, aby všechny frekvence procházející přes filtr nebyly zpožděny o jinou hodnotu, což vede ke zkreslení signálu. V projektu je použit filtr s lineární fázovou odezvou 27. řádu.</w:t>
+        <w:t xml:space="preserve"> </w:t>
+      </w:r>
+      <w:r>
+        <w:t>Je důležité použít filtr s lineární fázovou odezvou namísto filtru s nelineární fázovou odezvou, aby všechny frekvence procházející přes filtr nebyly zpožděny o jinou hodnotu, což vede ke zkreslení signálu. V projektu je použit filtr s lineární fázovou odezvou 27. řádu</w:t>
+      </w:r>
+      <w:r>
+        <w:t xml:space="preserve"> </w:t>
+      </w:r>
+      <w:r>
+        <w:t>(B.-U. KÖHLER a kol., 2003, str. 1</w:t>
+      </w:r>
+      <w:r>
+        <w:t>40</w:t>
+      </w:r>
+      <w:r>
+        <w:t>)</w:t>
+      </w:r>
+      <w:r>
+        <w:t>.</w:t>
       </w:r>
       <w:r>
         <w:t xml:space="preserve"> Jako druhý krok filtrace je nelineární filtrování,</w:t>
@@ -2737,43 +2894,7 @@
           <w:sz w:val="18"/>
           <w:szCs w:val="18"/>
         </w:rPr>
-        <w:t>(</w:t>
-      </w:r>
-      <w:r>
-        <w:rPr>
-          <w:i/>
-          <w:iCs/>
-          <w:sz w:val="18"/>
-          <w:szCs w:val="18"/>
-        </w:rPr>
-        <w:t>B.-U. KÖHLER</w:t>
-      </w:r>
-      <w:r>
-        <w:rPr>
-          <w:i/>
-          <w:iCs/>
-          <w:sz w:val="18"/>
-          <w:szCs w:val="18"/>
-        </w:rPr>
-        <w:t xml:space="preserve"> a kol., </w:t>
-      </w:r>
-      <w:r>
-        <w:rPr>
-          <w:i/>
-          <w:iCs/>
-          <w:sz w:val="18"/>
-          <w:szCs w:val="18"/>
-        </w:rPr>
-        <w:t>2003</w:t>
-      </w:r>
-      <w:r>
-        <w:rPr>
-          <w:i/>
-          <w:iCs/>
-          <w:sz w:val="18"/>
-          <w:szCs w:val="18"/>
-        </w:rPr>
-        <w:t>, str. 140)</w:t>
+        <w:t>(B.-U. KÖHLER a kol., 2003, str. 140)</w:t>
       </w:r>
     </w:p>
     <w:p>
@@ -2825,7 +2946,7 @@
       <w:pPr>
         <w:pStyle w:val="Nadpis2"/>
       </w:pPr>
-      <w:bookmarkStart w:id="13" w:name="_Toc153393588"/>
+      <w:bookmarkStart w:id="13" w:name="_Toc153475775"/>
       <w:r>
         <w:t>Přidání vysokofrekvenční složky do signálu</w:t>
       </w:r>
@@ -2923,7 +3044,27 @@
     </w:p>
     <w:p>
       <w:r>
-        <w:t>Platí že b(n) je výsledný signál s vysokofrekvenční sekvencí a K(n) je amplituda signálu, která je odvozena následovně:</w:t>
+        <w:t xml:space="preserve">Platí že </w:t>
+      </w:r>
+      <w:r>
+        <w:rPr>
+          <w:i/>
+          <w:iCs/>
+        </w:rPr>
+        <w:t>b(n)</w:t>
+      </w:r>
+      <w:r>
+        <w:t xml:space="preserve"> je výsledný signál s vysokofrekvenční sekvencí a </w:t>
+      </w:r>
+      <w:r>
+        <w:rPr>
+          <w:i/>
+          <w:iCs/>
+        </w:rPr>
+        <w:t>K(n)</w:t>
+      </w:r>
+      <w:r>
+        <w:t xml:space="preserve"> je amplituda signálu, která je odvozena následovně:</w:t>
       </w:r>
     </w:p>
     <w:p>
@@ -2998,25 +3139,7 @@
           <w:sz w:val="18"/>
           <w:szCs w:val="18"/>
         </w:rPr>
-        <w:t>(B.-U. KÖHLER a kol., 2003, str. 14</w:t>
-      </w:r>
-      <w:r>
-        <w:rPr>
-          <w:i/>
-          <w:iCs/>
-          <w:sz w:val="18"/>
-          <w:szCs w:val="18"/>
-        </w:rPr>
-        <w:t>1</w:t>
-      </w:r>
-      <w:r>
-        <w:rPr>
-          <w:i/>
-          <w:iCs/>
-          <w:sz w:val="18"/>
-          <w:szCs w:val="18"/>
-        </w:rPr>
-        <w:t>)</w:t>
+        <w:t>(B.-U. KÖHLER a kol., 2003, str. 141)</w:t>
       </w:r>
     </w:p>
     <w:p>
@@ -3232,7 +3355,51 @@
         <w:rPr>
           <w:rStyle w:val="hgkelc"/>
         </w:rPr>
-        <w:t xml:space="preserve">bodech včetně bodů s QRS komplexy, je potřeba toto ošetřit, aby bylo možné právě QRS komplexy detekovat. Toto je v projektu ošetřenu tak, že pokud hodnota signálu je v daných bodech větší než průměrná hodnota signálu, tak do signálu v těchto bodech není přidána vysokofrekvenční sekvence, tedy v těchto bodech je počet průchodů nulou menší a je možné detekovat QRS komplex. </w:t>
+        <w:t>bodech včetně bodů s QRS komplexy, je potřeba toto ošetřit, aby bylo možné právě QRS komplexy detekovat. Toto je v projektu ošetřen</w:t>
+      </w:r>
+      <w:r>
+        <w:rPr>
+          <w:rStyle w:val="hgkelc"/>
+        </w:rPr>
+        <w:t>o</w:t>
+      </w:r>
+      <w:r>
+        <w:rPr>
+          <w:rStyle w:val="hgkelc"/>
+        </w:rPr>
+        <w:t xml:space="preserve"> tak, že pokud </w:t>
+      </w:r>
+      <w:r>
+        <w:rPr>
+          <w:rStyle w:val="hgkelc"/>
+        </w:rPr>
+        <w:t xml:space="preserve">absolutní </w:t>
+      </w:r>
+      <w:r>
+        <w:rPr>
+          <w:rStyle w:val="hgkelc"/>
+        </w:rPr>
+        <w:t>hodnota signálu je v daných bodech větší než průměrná hodnota signálu</w:t>
+      </w:r>
+      <w:r>
+        <w:rPr>
+          <w:rStyle w:val="hgkelc"/>
+        </w:rPr>
+        <w:t xml:space="preserve"> </w:t>
+      </w:r>
+      <w:r>
+        <w:rPr>
+          <w:rStyle w:val="hgkelc"/>
+          <w:i/>
+          <w:iCs/>
+        </w:rPr>
+        <w:t>|y(n)|</w:t>
+      </w:r>
+      <w:r>
+        <w:rPr>
+          <w:rStyle w:val="hgkelc"/>
+        </w:rPr>
+        <w:t xml:space="preserve">, tak do signálu v těchto bodech není přidána vysokofrekvenční sekvence, tedy v těchto bodech je počet průchodů nulou menší a je možné detekovat QRS komplex. </w:t>
       </w:r>
       <w:r>
         <w:rPr>
@@ -3288,7 +3455,7 @@
       <w:pPr>
         <w:pStyle w:val="Nadpis2"/>
       </w:pPr>
-      <w:bookmarkStart w:id="14" w:name="_Toc153393589"/>
+      <w:bookmarkStart w:id="14" w:name="_Toc153475776"/>
       <w:r>
         <w:t>Výpočet počtu průchodu nulou</w:t>
       </w:r>
@@ -3619,7 +3786,7 @@
       <w:pPr>
         <w:pStyle w:val="Nadpis2"/>
       </w:pPr>
-      <w:bookmarkStart w:id="15" w:name="_Toc153393590"/>
+      <w:bookmarkStart w:id="15" w:name="_Toc153475777"/>
       <w:r>
         <w:lastRenderedPageBreak/>
         <w:t>Detekce QRS komplexů</w:t>
@@ -3718,14 +3885,7 @@
           <w:i/>
           <w:iCs/>
         </w:rPr>
-        <w:t>Θ</w:t>
-      </w:r>
-      <w:r>
-        <w:rPr>
-          <w:i/>
-          <w:iCs/>
-        </w:rPr>
-        <w:t>(n)</w:t>
+        <w:t>Θ(n)</w:t>
       </w:r>
       <w:r>
         <w:t xml:space="preserve"> vyjadřuje adaptivní prahovou hodnotu, </w:t>
@@ -3875,7 +4035,7 @@
       <w:pPr>
         <w:pStyle w:val="Nadpis1"/>
       </w:pPr>
-      <w:bookmarkStart w:id="16" w:name="_Toc153393591"/>
+      <w:bookmarkStart w:id="16" w:name="_Toc153475778"/>
       <w:r>
         <w:t>Výsledky detekce QRS komplexů</w:t>
       </w:r>
@@ -5125,7 +5285,7 @@
         <w:tabs>
           <w:tab w:val="center" w:pos="4536"/>
         </w:tabs>
-        <w:jc w:val="left"/>
+        <w:jc w:val="center"/>
         <w:rPr>
           <w:b/>
           <w:bCs/>
@@ -5140,7 +5300,6 @@
           <w:sz w:val="20"/>
           <w:szCs w:val="20"/>
         </w:rPr>
-        <w:tab/>
         <w:t>Tabulka 1: Přehled ú</w:t>
       </w:r>
       <w:r>
@@ -5163,25 +5322,396 @@
       </w:r>
       <w:r>
         <w:rPr>
+          <w:i/>
+          <w:iCs/>
+          <w:sz w:val="20"/>
+          <w:szCs w:val="20"/>
+        </w:rPr>
+        <w:t>Zdroj: vlastní zpracování</w:t>
+      </w:r>
+      <w:r>
+        <w:rPr>
           <w:b/>
           <w:bCs/>
           <w:sz w:val="20"/>
           <w:szCs w:val="20"/>
         </w:rPr>
-        <w:tab/>
+        <w:br/>
       </w:r>
     </w:p>
     <w:p>
       <w:pPr>
-        <w:jc w:val="center"/>
-      </w:pPr>
+        <w:jc w:val="left"/>
+      </w:pPr>
+      <w:r>
+        <w:t>Na</w:t>
+      </w:r>
+      <w:r>
+        <w:t xml:space="preserve"> následujícím</w:t>
+      </w:r>
+      <w:r>
+        <w:t xml:space="preserve"> obrázku (obr. 9) je vykresleno prvních 10 sekund</w:t>
+      </w:r>
+      <w:r>
+        <w:t xml:space="preserve"> filtrovaného</w:t>
+      </w:r>
+      <w:r>
+        <w:t xml:space="preserve"> EKG signálu ze souboru </w:t>
+      </w:r>
+      <w:r>
+        <w:rPr>
+          <w:i/>
+          <w:iCs/>
+        </w:rPr>
+        <w:t>101.mat</w:t>
+      </w:r>
+      <w:r>
+        <w:t>, pozic reálných QRS pozic a</w:t>
+      </w:r>
+      <w:r>
+        <w:t xml:space="preserve"> detekovaných QRS pozic</w:t>
+      </w:r>
+      <w:r>
+        <w:t xml:space="preserve">. </w:t>
+      </w:r>
+      <w:r>
+        <w:t>Detekované pozice odpovídají reálným pozicím QRS komplexů, maximálně jsou rozdílné o jednu pozici. QRS komplexy které nejsou rozdílné se v obrázku (obr. 9) překrývají</w:t>
+      </w:r>
+      <w:r>
+        <w:t xml:space="preserve">. Na začátku signálu lze pozorovat jeden vynechaný QRS komplex, který byl vynechán </w:t>
+      </w:r>
+      <w:r>
+        <w:t>z důvodu větší délky segmentu (plovoucího okna), kterým se signál prochází.</w:t>
+      </w:r>
+      <w:r>
+        <w:t xml:space="preserve"> Na tomto obrázku (obr. 9) se detekce QRS komplexů proběhla úspěšně.</w:t>
+      </w:r>
+      <w:r>
+        <w:br w:type="page"/>
+      </w:r>
     </w:p>
     <w:p>
       <w:pPr>
+        <w:jc w:val="center"/>
+        <w:rPr>
+          <w:sz w:val="20"/>
+          <w:szCs w:val="20"/>
+        </w:rPr>
+      </w:pPr>
+      <w:r>
+        <w:rPr>
+          <w:noProof/>
+        </w:rPr>
+        <w:lastRenderedPageBreak/>
+        <w:drawing>
+          <wp:inline distT="0" distB="0" distL="0" distR="0" wp14:anchorId="5AF7DB1C" wp14:editId="36DCA687">
+            <wp:extent cx="5760720" cy="3097530"/>
+            <wp:effectExtent l="0" t="0" r="0" b="7620"/>
+            <wp:docPr id="856894403" name="Obrázek 3" descr="Obsah obrázku řada/pruh, diagram, Vykreslený graf, text&#10;&#10;Popis byl vytvořen automaticky"/>
+            <wp:cNvGraphicFramePr>
+              <a:graphicFrameLocks xmlns:a="http://schemas.openxmlformats.org/drawingml/2006/main" noChangeAspect="1"/>
+            </wp:cNvGraphicFramePr>
+            <a:graphic xmlns:a="http://schemas.openxmlformats.org/drawingml/2006/main">
+              <a:graphicData uri="http://schemas.openxmlformats.org/drawingml/2006/picture">
+                <pic:pic xmlns:pic="http://schemas.openxmlformats.org/drawingml/2006/picture">
+                  <pic:nvPicPr>
+                    <pic:cNvPr id="856894403" name="Obrázek 3" descr="Obsah obrázku řada/pruh, diagram, Vykreslený graf, text&#10;&#10;Popis byl vytvořen automaticky"/>
+                    <pic:cNvPicPr>
+                      <a:picLocks noChangeAspect="1" noChangeArrowheads="1"/>
+                    </pic:cNvPicPr>
+                  </pic:nvPicPr>
+                  <pic:blipFill>
+                    <a:blip r:embed="rId20" cstate="print">
+                      <a:extLst>
+                        <a:ext uri="{28A0092B-C50C-407E-A947-70E740481C1C}">
+                          <a14:useLocalDpi xmlns:a14="http://schemas.microsoft.com/office/drawing/2010/main" val="0"/>
+                        </a:ext>
+                      </a:extLst>
+                    </a:blip>
+                    <a:srcRect/>
+                    <a:stretch>
+                      <a:fillRect/>
+                    </a:stretch>
+                  </pic:blipFill>
+                  <pic:spPr bwMode="auto">
+                    <a:xfrm>
+                      <a:off x="0" y="0"/>
+                      <a:ext cx="5760720" cy="3097530"/>
+                    </a:xfrm>
+                    <a:prstGeom prst="rect">
+                      <a:avLst/>
+                    </a:prstGeom>
+                    <a:noFill/>
+                    <a:ln>
+                      <a:noFill/>
+                    </a:ln>
+                  </pic:spPr>
+                </pic:pic>
+              </a:graphicData>
+            </a:graphic>
+          </wp:inline>
+        </w:drawing>
+      </w:r>
+      <w:r>
+        <w:br/>
+      </w:r>
+      <w:r>
+        <w:rPr>
+          <w:b/>
+          <w:bCs/>
+          <w:sz w:val="20"/>
+          <w:szCs w:val="20"/>
+        </w:rPr>
+        <w:t>Obr. 9: EKG signál</w:t>
+      </w:r>
+      <w:r>
+        <w:rPr>
+          <w:b/>
+          <w:bCs/>
+          <w:sz w:val="20"/>
+          <w:szCs w:val="20"/>
+        </w:rPr>
+        <w:t xml:space="preserve"> ze</w:t>
+      </w:r>
+      <w:r>
+        <w:rPr>
+          <w:b/>
+          <w:bCs/>
+          <w:sz w:val="20"/>
+          <w:szCs w:val="20"/>
+        </w:rPr>
+        <w:t xml:space="preserve"> souboru </w:t>
+      </w:r>
+      <w:r>
+        <w:rPr>
+          <w:b/>
+          <w:bCs/>
+          <w:i/>
+          <w:iCs/>
+          <w:sz w:val="20"/>
+          <w:szCs w:val="20"/>
+        </w:rPr>
+        <w:t>101.mat</w:t>
+      </w:r>
+      <w:r>
+        <w:rPr>
+          <w:b/>
+          <w:bCs/>
+          <w:i/>
+          <w:iCs/>
+          <w:sz w:val="20"/>
+          <w:szCs w:val="20"/>
+        </w:rPr>
+        <w:br/>
+      </w:r>
+      <w:r>
+        <w:rPr>
+          <w:i/>
+          <w:iCs/>
+          <w:sz w:val="20"/>
+          <w:szCs w:val="20"/>
+        </w:rPr>
+        <w:t>Zdroj: vlastní zpracování</w:t>
+      </w:r>
+    </w:p>
+    <w:p>
+      <w:pPr>
         <w:jc w:val="left"/>
       </w:pPr>
       <w:r>
         <w:br/>
+      </w:r>
+      <w:r>
+        <w:t xml:space="preserve">Na </w:t>
+      </w:r>
+      <w:r>
+        <w:t xml:space="preserve">dalším obrázku </w:t>
+      </w:r>
+      <w:r>
+        <w:t xml:space="preserve">(obr. 10) již výsledek detekce QRS komplexů je o něco </w:t>
+      </w:r>
+      <w:r>
+        <w:t>méně úspěšná</w:t>
+      </w:r>
+      <w:r>
+        <w:t xml:space="preserve">. Na obrázku (obr. 10) je vykresleno prvních 10 sekund filtrovaného EKG signálu ze souboru </w:t>
+      </w:r>
+      <w:r>
+        <w:rPr>
+          <w:i/>
+          <w:iCs/>
+        </w:rPr>
+        <w:t>231.mat</w:t>
+      </w:r>
+      <w:r>
+        <w:t>, kde během detekce QRS komplexů byly celkem dvě pozice QRS komplexů, nesprávně detekované.</w:t>
+      </w:r>
+      <w:r>
+        <w:t xml:space="preserve"> První</w:t>
+      </w:r>
+      <w:r>
+        <w:t xml:space="preserve"> pozice byl</w:t>
+      </w:r>
+      <w:r>
+        <w:t>a</w:t>
+      </w:r>
+      <w:r>
+        <w:t xml:space="preserve"> nesprávně detekován</w:t>
+      </w:r>
+      <w:r>
+        <w:t>a</w:t>
+      </w:r>
+      <w:r>
+        <w:t xml:space="preserve"> opět kvůli větší délce</w:t>
+      </w:r>
+      <w:r>
+        <w:t xml:space="preserve"> </w:t>
+      </w:r>
+      <w:r>
+        <w:t xml:space="preserve">segmentu (plovoucího okna). Druhá pozice nebyla detekována, protože data v souboru </w:t>
+      </w:r>
+      <w:r>
+        <w:rPr>
+          <w:i/>
+          <w:iCs/>
+        </w:rPr>
+        <w:t>231.mat</w:t>
+      </w:r>
+      <w:r>
+        <w:t xml:space="preserve"> obsahují arytmii tzv. AV blokádu 2. stupně, tedy někdy se stane, že QRS komplex chybí a je přítomna pouze P vlna, která ale byla během filtrace odstraněna. Toto je tedy </w:t>
+      </w:r>
+      <w:r>
+        <w:t xml:space="preserve">důvod, proč </w:t>
+      </w:r>
+      <w:r>
+        <w:t xml:space="preserve">během procesu detekce QRS komplexů se počet průchodů nulou v této části segmentů </w:t>
+      </w:r>
+      <w:proofErr w:type="gramStart"/>
+      <w:r>
+        <w:t>ne</w:t>
+      </w:r>
+      <w:r>
+        <w:t>sníží</w:t>
+      </w:r>
+      <w:proofErr w:type="gramEnd"/>
+      <w:r>
+        <w:t xml:space="preserve">, </w:t>
+      </w:r>
+      <w:r>
+        <w:t>a tím pádem nedojde</w:t>
+      </w:r>
+      <w:r>
+        <w:t xml:space="preserve"> ani</w:t>
+      </w:r>
+      <w:r>
+        <w:t xml:space="preserve"> k detekci samotného QRS komplexu.</w:t>
+      </w:r>
+    </w:p>
+    <w:p>
+      <w:pPr>
+        <w:jc w:val="center"/>
+        <w:rPr>
+          <w:b/>
+          <w:bCs/>
+          <w:sz w:val="20"/>
+          <w:szCs w:val="20"/>
+        </w:rPr>
+      </w:pPr>
+      <w:r>
+        <w:rPr>
+          <w:noProof/>
+        </w:rPr>
+        <w:drawing>
+          <wp:inline distT="0" distB="0" distL="0" distR="0" wp14:anchorId="5972D79D" wp14:editId="742BA48D">
+            <wp:extent cx="5760720" cy="3098165"/>
+            <wp:effectExtent l="0" t="0" r="0" b="6985"/>
+            <wp:docPr id="2045504776" name="Obrázek 4" descr="Obsah obrázku řada/pruh, diagram, Vykreslený graf, Paralelní&#10;&#10;Popis byl vytvořen automaticky"/>
+            <wp:cNvGraphicFramePr>
+              <a:graphicFrameLocks xmlns:a="http://schemas.openxmlformats.org/drawingml/2006/main" noChangeAspect="1"/>
+            </wp:cNvGraphicFramePr>
+            <a:graphic xmlns:a="http://schemas.openxmlformats.org/drawingml/2006/main">
+              <a:graphicData uri="http://schemas.openxmlformats.org/drawingml/2006/picture">
+                <pic:pic xmlns:pic="http://schemas.openxmlformats.org/drawingml/2006/picture">
+                  <pic:nvPicPr>
+                    <pic:cNvPr id="2045504776" name="Obrázek 4" descr="Obsah obrázku řada/pruh, diagram, Vykreslený graf, Paralelní&#10;&#10;Popis byl vytvořen automaticky"/>
+                    <pic:cNvPicPr>
+                      <a:picLocks noChangeAspect="1" noChangeArrowheads="1"/>
+                    </pic:cNvPicPr>
+                  </pic:nvPicPr>
+                  <pic:blipFill>
+                    <a:blip r:embed="rId21" cstate="print">
+                      <a:extLst>
+                        <a:ext uri="{28A0092B-C50C-407E-A947-70E740481C1C}">
+                          <a14:useLocalDpi xmlns:a14="http://schemas.microsoft.com/office/drawing/2010/main" val="0"/>
+                        </a:ext>
+                      </a:extLst>
+                    </a:blip>
+                    <a:srcRect/>
+                    <a:stretch>
+                      <a:fillRect/>
+                    </a:stretch>
+                  </pic:blipFill>
+                  <pic:spPr bwMode="auto">
+                    <a:xfrm>
+                      <a:off x="0" y="0"/>
+                      <a:ext cx="5760720" cy="3098165"/>
+                    </a:xfrm>
+                    <a:prstGeom prst="rect">
+                      <a:avLst/>
+                    </a:prstGeom>
+                    <a:noFill/>
+                    <a:ln>
+                      <a:noFill/>
+                    </a:ln>
+                  </pic:spPr>
+                </pic:pic>
+              </a:graphicData>
+            </a:graphic>
+          </wp:inline>
+        </w:drawing>
+      </w:r>
+      <w:r>
+        <w:br/>
+      </w:r>
+      <w:r>
+        <w:rPr>
+          <w:b/>
+          <w:bCs/>
+          <w:sz w:val="20"/>
+          <w:szCs w:val="20"/>
+        </w:rPr>
+        <w:t xml:space="preserve">Obr. 10: EKG signál ze souboru </w:t>
+      </w:r>
+      <w:r>
+        <w:rPr>
+          <w:b/>
+          <w:bCs/>
+          <w:i/>
+          <w:iCs/>
+          <w:sz w:val="20"/>
+          <w:szCs w:val="20"/>
+        </w:rPr>
+        <w:t>231.mat</w:t>
+      </w:r>
+      <w:r>
+        <w:rPr>
+          <w:b/>
+          <w:bCs/>
+          <w:i/>
+          <w:iCs/>
+          <w:sz w:val="20"/>
+          <w:szCs w:val="20"/>
+        </w:rPr>
+        <w:br/>
+      </w:r>
+      <w:r>
+        <w:rPr>
+          <w:i/>
+          <w:iCs/>
+          <w:sz w:val="20"/>
+          <w:szCs w:val="20"/>
+        </w:rPr>
+        <w:t>Zdroj: vlastní zpracování</w:t>
       </w:r>
     </w:p>
     <w:p>
@@ -5194,12 +5724,12 @@
         <w:jc w:val="left"/>
       </w:pPr>
       <w:bookmarkStart w:id="17" w:name="_Toc153290953"/>
-      <w:bookmarkStart w:id="18" w:name="_Toc153393592"/>
+      <w:bookmarkStart w:id="18" w:name="_Toc153475779"/>
       <w:r>
         <w:lastRenderedPageBreak/>
         <w:t>Závěr</w:t>
       </w:r>
-      <w:bookmarkEnd w:id="10"/>
+      <w:bookmarkEnd w:id="11"/>
       <w:bookmarkEnd w:id="17"/>
       <w:bookmarkEnd w:id="18"/>
     </w:p>
@@ -5232,7 +5762,7 @@
         <w:jc w:val="left"/>
       </w:pPr>
       <w:bookmarkStart w:id="19" w:name="_Toc153290954"/>
-      <w:bookmarkStart w:id="20" w:name="_Toc153393593"/>
+      <w:bookmarkStart w:id="20" w:name="_Toc153475780"/>
       <w:r>
         <w:lastRenderedPageBreak/>
         <w:t>Zdroje</w:t>
@@ -5263,7 +5793,7 @@
         </w:rPr>
         <w:t>. Online, Bakalářská, vedoucí Ing. JIŘÍ SEKORA. Brno: VYSOKÉ UČENÍ TECHNICKÉ V BRNĚ, 2013. Dostupné z: </w:t>
       </w:r>
-      <w:hyperlink r:id="rId20" w:history="1">
+      <w:hyperlink r:id="rId22" w:history="1">
         <w:r>
           <w:rPr>
             <w:rStyle w:val="Hypertextovodkaz"/>
@@ -5314,7 +5844,7 @@
         </w:rPr>
         <w:t>. Online, Bakalářská, vedoucí Ing. MARTIN VÍTEK, Ph.D. Brno: VYSOKÉ UČENÍ TECHNICKÉ V BRNĚ, 2014. Dostupné z: </w:t>
       </w:r>
-      <w:hyperlink r:id="rId21" w:history="1">
+      <w:hyperlink r:id="rId23" w:history="1">
         <w:r>
           <w:rPr>
             <w:rStyle w:val="Hypertextovodkaz"/>
@@ -5365,7 +5895,7 @@
         </w:rPr>
         <w:t>. Online, Bakalářská, vedoucí Ing. MARTIN VÍTEK, Ph.D. Brno: VYSOKÉ UČENÍ TECHNICKÉ V BRNĚ, 2013. Dostupné z: </w:t>
       </w:r>
-      <w:hyperlink r:id="rId22" w:history="1">
+      <w:hyperlink r:id="rId24" w:history="1">
         <w:r>
           <w:rPr>
             <w:rStyle w:val="Hypertextovodkaz"/>
@@ -5545,7 +6075,7 @@
       <w:r>
         <w:t xml:space="preserve">, Germany, 2003. Dostupné z: </w:t>
       </w:r>
-      <w:hyperlink r:id="rId23" w:history="1">
+      <w:hyperlink r:id="rId25" w:history="1">
         <w:r>
           <w:rPr>
             <w:rStyle w:val="Hypertextovodkaz"/>
@@ -5780,7 +6310,7 @@
         </w:rPr>
         <w:t xml:space="preserve"> Technology, 2002. Dostupné z: </w:t>
       </w:r>
-      <w:hyperlink r:id="rId24" w:history="1">
+      <w:hyperlink r:id="rId26" w:history="1">
         <w:r>
           <w:rPr>
             <w:rStyle w:val="Hypertextovodkaz"/>
@@ -5844,7 +6374,7 @@
         </w:rPr>
         <w:t>. Online. ŠTEFÁNEK, MUDr. Jiří. Dostupné z: </w:t>
       </w:r>
-      <w:hyperlink r:id="rId25" w:history="1">
+      <w:hyperlink r:id="rId27" w:history="1">
         <w:r>
           <w:rPr>
             <w:rStyle w:val="Hypertextovodkaz"/>
@@ -5929,7 +6459,7 @@
         </w:rPr>
         <w:t>. Online, Bakalářská, vedoucí Ing. LUKÁŠ SMITAL. Brno: VYSOKÉ UČENÍ TECHNICKÉ V BRNĚ, 2014. Dostupné z: </w:t>
       </w:r>
-      <w:hyperlink r:id="rId26" w:history="1">
+      <w:hyperlink r:id="rId28" w:history="1">
         <w:r>
           <w:rPr>
             <w:rStyle w:val="Hypertextovodkaz"/>
@@ -5951,7 +6481,7 @@
     </w:p>
     <w:p/>
     <w:sectPr>
-      <w:footerReference w:type="default" r:id="rId27"/>
+      <w:footerReference w:type="default" r:id="rId29"/>
       <w:pgSz w:w="11906" w:h="16838"/>
       <w:pgMar w:top="1417" w:right="1417" w:bottom="1417" w:left="1417" w:header="708" w:footer="708" w:gutter="0"/>
       <w:cols w:space="708"/>
@@ -9964,6 +10494,7 @@
   <w:style w:type="character" w:default="1" w:styleId="Standardnpsmoodstavce">
     <w:name w:val="Default Paragraph Font"/>
     <w:uiPriority w:val="1"/>
+    <w:semiHidden/>
     <w:unhideWhenUsed/>
   </w:style>
   <w:style w:type="table" w:default="1" w:styleId="Normlntabulka">
@@ -10896,25 +11427,6 @@
 </file>
 
 <file path=customXml/item1.xml><?xml version="1.0" encoding="utf-8"?>
-<?mso-contentType ?>
-<FormTemplates xmlns="http://schemas.microsoft.com/sharepoint/v3/contenttype/forms">
-  <Display>DocumentLibraryForm</Display>
-  <Edit>DocumentLibraryForm</Edit>
-  <New>DocumentLibraryForm</New>
-</FormTemplates>
-</file>
-
-<file path=customXml/item2.xml><?xml version="1.0" encoding="utf-8"?>
-<p:properties xmlns:p="http://schemas.microsoft.com/office/2006/metadata/properties" xmlns:xsi="http://www.w3.org/2001/XMLSchema-instance" xmlns:pc="http://schemas.microsoft.com/office/infopath/2007/PartnerControls">
-  <documentManagement/>
-</p:properties>
-</file>
-
-<file path=customXml/item3.xml><?xml version="1.0" encoding="utf-8"?>
-<b:Sources xmlns:b="http://schemas.openxmlformats.org/officeDocument/2006/bibliography" xmlns="http://schemas.openxmlformats.org/officeDocument/2006/bibliography" SelectedStyle="\APASixthEditionOfficeOnline.xsl" StyleName="APA" Version="6"/>
-</file>
-
-<file path=customXml/item4.xml><?xml version="1.0" encoding="utf-8"?>
 <ct:contentTypeSchema xmlns:ct="http://schemas.microsoft.com/office/2006/metadata/contentType" xmlns:ma="http://schemas.microsoft.com/office/2006/metadata/properties/metaAttributes" ct:_="" ma:_="" ma:contentTypeName="Dokument" ma:contentTypeID="0x010100AB4421CFC579A4449DC25ACBD6176571" ma:contentTypeVersion="2" ma:contentTypeDescription="Vytvoří nový dokument" ma:contentTypeScope="" ma:versionID="571ac08f18df58b33840592d245cde2d">
   <xsd:schema xmlns:xsd="http://www.w3.org/2001/XMLSchema" xmlns:xs="http://www.w3.org/2001/XMLSchema" xmlns:p="http://schemas.microsoft.com/office/2006/metadata/properties" xmlns:ns2="921a4a19-005d-42bf-a6ee-1c0f1cd55622" targetNamespace="http://schemas.microsoft.com/office/2006/metadata/properties" ma:root="true" ma:fieldsID="4559ad2502f86f60dcde6a0f6b3f7266" ns2:_="">
     <xsd:import namespace="921a4a19-005d-42bf-a6ee-1c0f1cd55622"/>
@@ -11046,32 +11558,26 @@
 </ct:contentTypeSchema>
 </file>
 
-<file path=customXml/itemProps1.xml><?xml version="1.0" encoding="utf-8"?>
-<ds:datastoreItem xmlns:ds="http://schemas.openxmlformats.org/officeDocument/2006/customXml" ds:itemID="{173BE389-7B29-434B-B1CF-B3CD8147155D}">
-  <ds:schemaRefs>
-    <ds:schemaRef ds:uri="http://schemas.microsoft.com/sharepoint/v3/contenttype/forms"/>
-  </ds:schemaRefs>
-</ds:datastoreItem>
+<file path=customXml/item2.xml><?xml version="1.0" encoding="utf-8"?>
+<?mso-contentType ?>
+<FormTemplates xmlns="http://schemas.microsoft.com/sharepoint/v3/contenttype/forms">
+  <Display>DocumentLibraryForm</Display>
+  <Edit>DocumentLibraryForm</Edit>
+  <New>DocumentLibraryForm</New>
+</FormTemplates>
 </file>
 
-<file path=customXml/itemProps2.xml><?xml version="1.0" encoding="utf-8"?>
-<ds:datastoreItem xmlns:ds="http://schemas.openxmlformats.org/officeDocument/2006/customXml" ds:itemID="{AE7FFD29-1655-4745-B98A-D2176553F662}">
-  <ds:schemaRefs>
-    <ds:schemaRef ds:uri="http://schemas.microsoft.com/office/2006/metadata/properties"/>
-    <ds:schemaRef ds:uri="http://schemas.microsoft.com/office/infopath/2007/PartnerControls"/>
-  </ds:schemaRefs>
-</ds:datastoreItem>
+<file path=customXml/item3.xml><?xml version="1.0" encoding="utf-8"?>
+<p:properties xmlns:p="http://schemas.microsoft.com/office/2006/metadata/properties" xmlns:xsi="http://www.w3.org/2001/XMLSchema-instance" xmlns:pc="http://schemas.microsoft.com/office/infopath/2007/PartnerControls">
+  <documentManagement/>
+</p:properties>
 </file>
 
-<file path=customXml/itemProps3.xml><?xml version="1.0" encoding="utf-8"?>
-<ds:datastoreItem xmlns:ds="http://schemas.openxmlformats.org/officeDocument/2006/customXml" ds:itemID="{F3BF98A1-827C-41DF-9C11-1FE66D23686F}">
-  <ds:schemaRefs>
-    <ds:schemaRef ds:uri="http://schemas.openxmlformats.org/officeDocument/2006/bibliography"/>
-  </ds:schemaRefs>
-</ds:datastoreItem>
+<file path=customXml/item4.xml><?xml version="1.0" encoding="utf-8"?>
+<b:Sources xmlns:b="http://schemas.openxmlformats.org/officeDocument/2006/bibliography" xmlns="http://schemas.openxmlformats.org/officeDocument/2006/bibliography" SelectedStyle="\APASixthEditionOfficeOnline.xsl" StyleName="APA" Version="6"/>
 </file>
 
-<file path=customXml/itemProps4.xml><?xml version="1.0" encoding="utf-8"?>
+<file path=customXml/itemProps1.xml><?xml version="1.0" encoding="utf-8"?>
 <ds:datastoreItem xmlns:ds="http://schemas.openxmlformats.org/officeDocument/2006/customXml" ds:itemID="{39479F38-04E1-4F20-8368-93CF97CC1B24}">
   <ds:schemaRefs>
     <ds:schemaRef ds:uri="http://schemas.microsoft.com/office/2006/metadata/contentType"/>
@@ -11087,4 +11593,29 @@
     <ds:schemaRef ds:uri="http://schemas.microsoft.com/internal/obd"/>
   </ds:schemaRefs>
 </ds:datastoreItem>
+</file>
+
+<file path=customXml/itemProps2.xml><?xml version="1.0" encoding="utf-8"?>
+<ds:datastoreItem xmlns:ds="http://schemas.openxmlformats.org/officeDocument/2006/customXml" ds:itemID="{173BE389-7B29-434B-B1CF-B3CD8147155D}">
+  <ds:schemaRefs>
+    <ds:schemaRef ds:uri="http://schemas.microsoft.com/sharepoint/v3/contenttype/forms"/>
+  </ds:schemaRefs>
+</ds:datastoreItem>
+</file>
+
+<file path=customXml/itemProps3.xml><?xml version="1.0" encoding="utf-8"?>
+<ds:datastoreItem xmlns:ds="http://schemas.openxmlformats.org/officeDocument/2006/customXml" ds:itemID="{AE7FFD29-1655-4745-B98A-D2176553F662}">
+  <ds:schemaRefs>
+    <ds:schemaRef ds:uri="http://schemas.microsoft.com/office/2006/metadata/properties"/>
+    <ds:schemaRef ds:uri="http://schemas.microsoft.com/office/infopath/2007/PartnerControls"/>
+  </ds:schemaRefs>
+</ds:datastoreItem>
+</file>
+
+<file path=customXml/itemProps4.xml><?xml version="1.0" encoding="utf-8"?>
+<ds:datastoreItem xmlns:ds="http://schemas.openxmlformats.org/officeDocument/2006/customXml" ds:itemID="{F3BF98A1-827C-41DF-9C11-1FE66D23686F}">
+  <ds:schemaRefs>
+    <ds:schemaRef ds:uri="http://schemas.openxmlformats.org/officeDocument/2006/bibliography"/>
+  </ds:schemaRefs>
+</ds:datastoreItem>
 </file>
</xml_diff>